<commit_message>
Full cycle of training now works, Bias not yet updating
</commit_message>
<xml_diff>
--- a/oldAss/S5048240_neural.docx
+++ b/oldAss/S5048240_neural.docx
@@ -10,6 +10,7 @@
           <w:docPartUnique/>
         </w:docPartObj>
       </w:sdtPr>
+      <w:sdtEndPr/>
       <w:sdtContent>
         <w:p/>
         <w:tbl>
@@ -44,6 +45,7 @@
                 <w:dataBinding w:prefixMappings="xmlns:ns0='http://schemas.openxmlformats.org/officeDocument/2006/extended-properties'" w:xpath="/ns0:Properties[1]/ns0:Company[1]" w:storeItemID="{6668398D-A668-4E3E-A5EB-62B293D839F1}"/>
                 <w:text/>
               </w:sdtPr>
+              <w:sdtEndPr/>
               <w:sdtContent>
                 <w:tc>
                   <w:tcPr>
@@ -97,6 +99,7 @@
                   <w:dataBinding w:prefixMappings="xmlns:ns0='http://schemas.openxmlformats.org/package/2006/metadata/core-properties' xmlns:ns1='http://purl.org/dc/elements/1.1/'" w:xpath="/ns0:coreProperties[1]/ns1:title[1]" w:storeItemID="{6C3C8BC8-F283-45AE-878A-BAB7291924A1}"/>
                   <w:text/>
                 </w:sdtPr>
+                <w:sdtEndPr/>
                 <w:sdtContent>
                   <w:p>
                     <w:pPr>
@@ -139,6 +142,7 @@
                 <w:dataBinding w:prefixMappings="xmlns:ns0='http://schemas.openxmlformats.org/package/2006/metadata/core-properties' xmlns:ns1='http://purl.org/dc/elements/1.1/'" w:xpath="/ns0:coreProperties[1]/ns1:subject[1]" w:storeItemID="{6C3C8BC8-F283-45AE-878A-BAB7291924A1}"/>
                 <w:text/>
               </w:sdtPr>
+              <w:sdtEndPr/>
               <w:sdtContent>
                 <w:tc>
                   <w:tcPr>
@@ -207,6 +211,7 @@
                   <w:dataBinding w:prefixMappings="xmlns:ns0='http://schemas.openxmlformats.org/package/2006/metadata/core-properties' xmlns:ns1='http://purl.org/dc/elements/1.1/'" w:xpath="/ns0:coreProperties[1]/ns1:creator[1]" w:storeItemID="{6C3C8BC8-F283-45AE-878A-BAB7291924A1}"/>
                   <w:text/>
                 </w:sdtPr>
+                <w:sdtEndPr/>
                 <w:sdtContent>
                   <w:p>
                     <w:pPr>
@@ -249,6 +254,7 @@
                     <w:calendar w:val="gregorian"/>
                   </w:date>
                 </w:sdtPr>
+                <w:sdtEndPr/>
                 <w:sdtContent>
                   <w:p>
                     <w:pPr>
@@ -460,6 +466,9 @@
       <m:oMathPara>
         <m:oMath>
           <m:r>
+            <m:rPr>
+              <m:sty m:val="p"/>
+            </m:rPr>
             <w:rPr>
               <w:rFonts w:ascii="Cambria Math" w:hAnsi="Cambria Math"/>
             </w:rPr>
@@ -5192,7 +5201,16 @@
                       <w:rPr>
                         <w:rFonts w:ascii="Cambria Math" w:hAnsi="Cambria Math"/>
                       </w:rPr>
-                      <m:t>o1</m:t>
+                      <m:t>o</m:t>
+                    </m:r>
+                    <m:r>
+                      <m:rPr>
+                        <m:sty m:val="bi"/>
+                      </m:rPr>
+                      <w:rPr>
+                        <w:rFonts w:ascii="Cambria Math" w:hAnsi="Cambria Math"/>
+                      </w:rPr>
+                      <m:t>1</m:t>
                     </m:r>
                   </m:sub>
                 </m:sSub>
@@ -5297,7 +5315,16 @@
                       <w:rPr>
                         <w:rFonts w:ascii="Cambria Math" w:hAnsi="Cambria Math"/>
                       </w:rPr>
-                      <m:t>o2</m:t>
+                      <m:t>o</m:t>
+                    </m:r>
+                    <m:r>
+                      <m:rPr>
+                        <m:sty m:val="bi"/>
+                      </m:rPr>
+                      <w:rPr>
+                        <w:rFonts w:ascii="Cambria Math" w:hAnsi="Cambria Math"/>
+                      </w:rPr>
+                      <m:t>2</m:t>
                     </m:r>
                   </m:sub>
                 </m:sSub>
@@ -6660,22 +6687,22 @@
       <w:r>
         <w:t xml:space="preserve"> </w:t>
       </w:r>
+      <w:proofErr w:type="gramStart"/>
       <w:r>
         <w:t xml:space="preserve">– </w:t>
       </w:r>
       <w:r>
         <w:t xml:space="preserve"> </w:t>
       </w:r>
-      <w:proofErr w:type="gramStart"/>
       <w:r>
-        <w:t>0.5513)</w:t>
-      </w:r>
-      <w:r>
-        <w:t>^</w:t>
+        <w:t>0.5513</w:t>
       </w:r>
       <w:proofErr w:type="gramEnd"/>
       <w:r>
-        <w:t>2</w:t>
+        <w:t>)</w:t>
+      </w:r>
+      <w:r>
+        <w:t>^2</w:t>
       </w:r>
     </w:p>
     <w:p>
@@ -6883,15 +6910,15 @@
     </w:p>
     <w:p>
       <w:r>
-        <w:t xml:space="preserve">= 0.5 * (0 –  </w:t>
+        <w:t xml:space="preserve">= 0.5 * (0 </w:t>
       </w:r>
       <w:proofErr w:type="gramStart"/>
       <w:r>
-        <w:t>0.5515)^</w:t>
+        <w:t>–  0.5515</w:t>
       </w:r>
       <w:proofErr w:type="gramEnd"/>
       <w:r>
-        <w:t>2</w:t>
+        <w:t>)^2</w:t>
       </w:r>
     </w:p>
     <w:p>
@@ -25131,7 +25158,7 @@
           <w:rPr>
             <w:rFonts w:ascii="Cambria Math" w:eastAsiaTheme="minorEastAsia" w:hAnsi="Cambria Math"/>
           </w:rPr>
-          <m:t>0.000007321008</m:t>
+          <m:t>0.00007321008</m:t>
         </m:r>
       </m:oMath>
       <w:r>
@@ -25147,6 +25174,8 @@
           <w:rFonts w:eastAsiaTheme="minorEastAsia"/>
         </w:rPr>
       </w:pPr>
+      <w:bookmarkStart w:id="0" w:name="_GoBack"/>
+      <w:bookmarkEnd w:id="0"/>
     </w:p>
     <w:p>
       <w:pPr>
@@ -42607,13 +42636,7 @@
                     <w:rPr>
                       <w:rFonts w:ascii="Cambria Math" w:hAnsi="Cambria Math"/>
                     </w:rPr>
-                    <m:t>1</m:t>
-                  </m:r>
-                  <m:r>
-                    <w:rPr>
-                      <w:rFonts w:ascii="Cambria Math" w:hAnsi="Cambria Math"/>
-                    </w:rPr>
-                    <m:t>0</m:t>
+                    <m:t>10</m:t>
                   </m:r>
                 </m:sub>
               </m:sSub>
@@ -48465,10 +48488,7 @@
         </w:rPr>
       </w:pPr>
     </w:p>
-    <w:p>
-      <w:bookmarkStart w:id="0" w:name="_GoBack"/>
-      <w:bookmarkEnd w:id="0"/>
-    </w:p>
+    <w:p/>
     <w:sectPr>
       <w:pgSz w:w="11906" w:h="16838"/>
       <w:pgMar w:top="1440" w:right="1440" w:bottom="1440" w:left="1440" w:header="708" w:footer="708" w:gutter="0"/>
@@ -49568,7 +49588,7 @@
     <w:charset w:val="00"/>
     <w:family w:val="swiss"/>
     <w:pitch w:val="variable"/>
-    <w:sig w:usb0="E0002EFF" w:usb1="C0007843" w:usb2="00000009" w:usb3="00000000" w:csb0="000001FF" w:csb1="00000000"/>
+    <w:sig w:usb0="E0002EFF" w:usb1="C000785B" w:usb2="00000009" w:usb3="00000000" w:csb0="000001FF" w:csb1="00000000"/>
   </w:font>
   <w:font w:name="Cambria Math">
     <w:panose1 w:val="02040503050406030204"/>
@@ -49592,10 +49612,12 @@
     <w:compatSetting w:name="enableOpenTypeFeatures" w:uri="http://schemas.microsoft.com/office/word" w:val="1"/>
     <w:compatSetting w:name="doNotFlipMirrorIndents" w:uri="http://schemas.microsoft.com/office/word" w:val="1"/>
     <w:compatSetting w:name="differentiateMultirowTableHeaders" w:uri="http://schemas.microsoft.com/office/word" w:val="1"/>
+    <w:compatSetting w:name="useWord2013TrackBottomHyphenation" w:uri="http://schemas.microsoft.com/office/word" w:val="1"/>
   </w:compat>
   <w:rsids>
     <w:rsidRoot w:val="00396F04"/>
     <w:rsid w:val="00396F04"/>
+    <w:rsid w:val="00471954"/>
     <w:rsid w:val="00B54F10"/>
     <w:rsid w:val="00BC02B1"/>
     <w:rsid w:val="00CF15F7"/>

</xml_diff>

<commit_message>
Summed layers not matching in size of single array
</commit_message>
<xml_diff>
--- a/oldAss/S5048240_neural.docx
+++ b/oldAss/S5048240_neural.docx
@@ -10,6 +10,7 @@
           <w:docPartUnique/>
         </w:docPartObj>
       </w:sdtPr>
+      <w:sdtEndPr/>
       <w:sdtContent>
         <w:p/>
         <w:tbl>
@@ -44,6 +45,7 @@
                 <w:dataBinding w:prefixMappings="xmlns:ns0='http://schemas.openxmlformats.org/officeDocument/2006/extended-properties'" w:xpath="/ns0:Properties[1]/ns0:Company[1]" w:storeItemID="{6668398D-A668-4E3E-A5EB-62B293D839F1}"/>
                 <w:text/>
               </w:sdtPr>
+              <w:sdtEndPr/>
               <w:sdtContent>
                 <w:tc>
                   <w:tcPr>
@@ -97,6 +99,7 @@
                   <w:dataBinding w:prefixMappings="xmlns:ns0='http://schemas.openxmlformats.org/package/2006/metadata/core-properties' xmlns:ns1='http://purl.org/dc/elements/1.1/'" w:xpath="/ns0:coreProperties[1]/ns1:title[1]" w:storeItemID="{6C3C8BC8-F283-45AE-878A-BAB7291924A1}"/>
                   <w:text/>
                 </w:sdtPr>
+                <w:sdtEndPr/>
                 <w:sdtContent>
                   <w:p>
                     <w:pPr>
@@ -139,6 +142,7 @@
                 <w:dataBinding w:prefixMappings="xmlns:ns0='http://schemas.openxmlformats.org/package/2006/metadata/core-properties' xmlns:ns1='http://purl.org/dc/elements/1.1/'" w:xpath="/ns0:coreProperties[1]/ns1:subject[1]" w:storeItemID="{6C3C8BC8-F283-45AE-878A-BAB7291924A1}"/>
                 <w:text/>
               </w:sdtPr>
+              <w:sdtEndPr/>
               <w:sdtContent>
                 <w:tc>
                   <w:tcPr>
@@ -207,6 +211,7 @@
                   <w:dataBinding w:prefixMappings="xmlns:ns0='http://schemas.openxmlformats.org/package/2006/metadata/core-properties' xmlns:ns1='http://purl.org/dc/elements/1.1/'" w:xpath="/ns0:coreProperties[1]/ns1:creator[1]" w:storeItemID="{6C3C8BC8-F283-45AE-878A-BAB7291924A1}"/>
                   <w:text/>
                 </w:sdtPr>
+                <w:sdtEndPr/>
                 <w:sdtContent>
                   <w:p>
                     <w:pPr>
@@ -249,6 +254,7 @@
                     <w:calendar w:val="gregorian"/>
                   </w:date>
                 </w:sdtPr>
+                <w:sdtEndPr/>
                 <w:sdtContent>
                   <w:p>
                     <w:pPr>
@@ -5442,6 +5448,12 @@
         </w:tc>
       </w:tr>
     </w:tbl>
+    <w:p/>
+    <w:p>
+      <w:r>
+        <w:t>Change in accuracy</w:t>
+      </w:r>
+    </w:p>
     <w:p>
       <w:pPr>
         <w:rPr>
@@ -5451,6 +5463,48 @@
           <w:szCs w:val="26"/>
         </w:rPr>
       </w:pPr>
+      <w:r>
+        <w:rPr>
+          <w:noProof/>
+        </w:rPr>
+        <w:drawing>
+          <wp:inline distT="0" distB="0" distL="0" distR="0" wp14:anchorId="3F51C94A" wp14:editId="739E716D">
+            <wp:extent cx="5731510" cy="549275"/>
+            <wp:effectExtent l="0" t="0" r="2540" b="3175"/>
+            <wp:docPr id="23" name="Picture 23"/>
+            <wp:cNvGraphicFramePr>
+              <a:graphicFrameLocks xmlns:a="http://schemas.openxmlformats.org/drawingml/2006/main" noChangeAspect="1"/>
+            </wp:cNvGraphicFramePr>
+            <a:graphic xmlns:a="http://schemas.openxmlformats.org/drawingml/2006/main">
+              <a:graphicData uri="http://schemas.openxmlformats.org/drawingml/2006/picture">
+                <pic:pic xmlns:pic="http://schemas.openxmlformats.org/drawingml/2006/picture">
+                  <pic:nvPicPr>
+                    <pic:cNvPr id="1" name=""/>
+                    <pic:cNvPicPr/>
+                  </pic:nvPicPr>
+                  <pic:blipFill>
+                    <a:blip r:embed="rId9"/>
+                    <a:stretch>
+                      <a:fillRect/>
+                    </a:stretch>
+                  </pic:blipFill>
+                  <pic:spPr>
+                    <a:xfrm>
+                      <a:off x="0" y="0"/>
+                      <a:ext cx="5731510" cy="549275"/>
+                    </a:xfrm>
+                    <a:prstGeom prst="rect">
+                      <a:avLst/>
+                    </a:prstGeom>
+                  </pic:spPr>
+                </pic:pic>
+              </a:graphicData>
+            </a:graphic>
+          </wp:inline>
+        </w:drawing>
+      </w:r>
+      <w:bookmarkStart w:id="0" w:name="_GoBack"/>
+      <w:bookmarkEnd w:id="0"/>
       <w:r>
         <w:br w:type="page"/>
       </w:r>
@@ -5493,7 +5547,7 @@
                     <pic:cNvPicPr/>
                   </pic:nvPicPr>
                   <pic:blipFill>
-                    <a:blip r:embed="rId9">
+                    <a:blip r:embed="rId10">
                       <a:extLst>
                         <a:ext uri="{28A0092B-C50C-407E-A947-70E740481C1C}">
                           <a14:useLocalDpi xmlns:a14="http://schemas.microsoft.com/office/drawing/2010/main" val="0"/>
@@ -5551,7 +5605,7 @@
                     <pic:cNvPicPr/>
                   </pic:nvPicPr>
                   <pic:blipFill>
-                    <a:blip r:embed="rId10">
+                    <a:blip r:embed="rId11">
                       <a:extLst>
                         <a:ext uri="{28A0092B-C50C-407E-A947-70E740481C1C}">
                           <a14:useLocalDpi xmlns:a14="http://schemas.microsoft.com/office/drawing/2010/main" val="0"/>
@@ -5622,7 +5676,7 @@
                     <pic:cNvPicPr/>
                   </pic:nvPicPr>
                   <pic:blipFill>
-                    <a:blip r:embed="rId11">
+                    <a:blip r:embed="rId12">
                       <a:extLst>
                         <a:ext uri="{28A0092B-C50C-407E-A947-70E740481C1C}">
                           <a14:useLocalDpi xmlns:a14="http://schemas.microsoft.com/office/drawing/2010/main" val="0"/>
@@ -5680,7 +5734,7 @@
                     <pic:cNvPicPr/>
                   </pic:nvPicPr>
                   <pic:blipFill>
-                    <a:blip r:embed="rId12">
+                    <a:blip r:embed="rId13">
                       <a:extLst>
                         <a:ext uri="{28A0092B-C50C-407E-A947-70E740481C1C}">
                           <a14:useLocalDpi xmlns:a14="http://schemas.microsoft.com/office/drawing/2010/main" val="0"/>
@@ -5760,7 +5814,7 @@
                     <pic:cNvPicPr/>
                   </pic:nvPicPr>
                   <pic:blipFill>
-                    <a:blip r:embed="rId13">
+                    <a:blip r:embed="rId14">
                       <a:extLst>
                         <a:ext uri="{28A0092B-C50C-407E-A947-70E740481C1C}">
                           <a14:useLocalDpi xmlns:a14="http://schemas.microsoft.com/office/drawing/2010/main" val="0"/>
@@ -5818,7 +5872,7 @@
                     <pic:cNvPicPr/>
                   </pic:nvPicPr>
                   <pic:blipFill>
-                    <a:blip r:embed="rId14">
+                    <a:blip r:embed="rId15">
                       <a:extLst>
                         <a:ext uri="{28A0092B-C50C-407E-A947-70E740481C1C}">
                           <a14:useLocalDpi xmlns:a14="http://schemas.microsoft.com/office/drawing/2010/main" val="0"/>
@@ -5896,7 +5950,7 @@
                     <pic:cNvPicPr/>
                   </pic:nvPicPr>
                   <pic:blipFill>
-                    <a:blip r:embed="rId15">
+                    <a:blip r:embed="rId16">
                       <a:extLst>
                         <a:ext uri="{28A0092B-C50C-407E-A947-70E740481C1C}">
                           <a14:useLocalDpi xmlns:a14="http://schemas.microsoft.com/office/drawing/2010/main" val="0"/>
@@ -5973,7 +6027,7 @@
                     <pic:cNvPicPr/>
                   </pic:nvPicPr>
                   <pic:blipFill>
-                    <a:blip r:embed="rId16">
+                    <a:blip r:embed="rId17">
                       <a:extLst>
                         <a:ext uri="{28A0092B-C50C-407E-A947-70E740481C1C}">
                           <a14:useLocalDpi xmlns:a14="http://schemas.microsoft.com/office/drawing/2010/main" val="0"/>
@@ -6053,7 +6107,7 @@
                     <pic:cNvPicPr/>
                   </pic:nvPicPr>
                   <pic:blipFill>
-                    <a:blip r:embed="rId9">
+                    <a:blip r:embed="rId10">
                       <a:extLst>
                         <a:ext uri="{28A0092B-C50C-407E-A947-70E740481C1C}">
                           <a14:useLocalDpi xmlns:a14="http://schemas.microsoft.com/office/drawing/2010/main" val="0"/>
@@ -6111,7 +6165,7 @@
                     <pic:cNvPicPr/>
                   </pic:nvPicPr>
                   <pic:blipFill>
-                    <a:blip r:embed="rId10">
+                    <a:blip r:embed="rId11">
                       <a:extLst>
                         <a:ext uri="{28A0092B-C50C-407E-A947-70E740481C1C}">
                           <a14:useLocalDpi xmlns:a14="http://schemas.microsoft.com/office/drawing/2010/main" val="0"/>
@@ -6183,7 +6237,7 @@
                     <pic:cNvPicPr/>
                   </pic:nvPicPr>
                   <pic:blipFill>
-                    <a:blip r:embed="rId11">
+                    <a:blip r:embed="rId12">
                       <a:extLst>
                         <a:ext uri="{28A0092B-C50C-407E-A947-70E740481C1C}">
                           <a14:useLocalDpi xmlns:a14="http://schemas.microsoft.com/office/drawing/2010/main" val="0"/>
@@ -6241,7 +6295,7 @@
                     <pic:cNvPicPr/>
                   </pic:nvPicPr>
                   <pic:blipFill>
-                    <a:blip r:embed="rId12">
+                    <a:blip r:embed="rId13">
                       <a:extLst>
                         <a:ext uri="{28A0092B-C50C-407E-A947-70E740481C1C}">
                           <a14:useLocalDpi xmlns:a14="http://schemas.microsoft.com/office/drawing/2010/main" val="0"/>
@@ -6321,7 +6375,7 @@
                     <pic:cNvPicPr/>
                   </pic:nvPicPr>
                   <pic:blipFill>
-                    <a:blip r:embed="rId13">
+                    <a:blip r:embed="rId14">
                       <a:extLst>
                         <a:ext uri="{28A0092B-C50C-407E-A947-70E740481C1C}">
                           <a14:useLocalDpi xmlns:a14="http://schemas.microsoft.com/office/drawing/2010/main" val="0"/>
@@ -6397,7 +6451,7 @@
                     <pic:cNvPicPr/>
                   </pic:nvPicPr>
                   <pic:blipFill>
-                    <a:blip r:embed="rId14">
+                    <a:blip r:embed="rId15">
                       <a:extLst>
                         <a:ext uri="{28A0092B-C50C-407E-A947-70E740481C1C}">
                           <a14:useLocalDpi xmlns:a14="http://schemas.microsoft.com/office/drawing/2010/main" val="0"/>
@@ -6482,7 +6536,7 @@
                     <pic:cNvPicPr/>
                   </pic:nvPicPr>
                   <pic:blipFill>
-                    <a:blip r:embed="rId15">
+                    <a:blip r:embed="rId16">
                       <a:extLst>
                         <a:ext uri="{28A0092B-C50C-407E-A947-70E740481C1C}">
                           <a14:useLocalDpi xmlns:a14="http://schemas.microsoft.com/office/drawing/2010/main" val="0"/>
@@ -6557,7 +6611,7 @@
                     <pic:cNvPicPr/>
                   </pic:nvPicPr>
                   <pic:blipFill>
-                    <a:blip r:embed="rId16">
+                    <a:blip r:embed="rId17">
                       <a:extLst>
                         <a:ext uri="{28A0092B-C50C-407E-A947-70E740481C1C}">
                           <a14:useLocalDpi xmlns:a14="http://schemas.microsoft.com/office/drawing/2010/main" val="0"/>
@@ -6656,7 +6710,7 @@
                     <pic:cNvPicPr/>
                   </pic:nvPicPr>
                   <pic:blipFill>
-                    <a:blip r:embed="rId17">
+                    <a:blip r:embed="rId18">
                       <a:extLst>
                         <a:ext uri="{28A0092B-C50C-407E-A947-70E740481C1C}">
                           <a14:useLocalDpi xmlns:a14="http://schemas.microsoft.com/office/drawing/2010/main" val="0"/>
@@ -6739,7 +6793,7 @@
                     <pic:cNvPicPr/>
                   </pic:nvPicPr>
                   <pic:blipFill>
-                    <a:blip r:embed="rId18">
+                    <a:blip r:embed="rId19">
                       <a:extLst>
                         <a:ext uri="{28A0092B-C50C-407E-A947-70E740481C1C}">
                           <a14:useLocalDpi xmlns:a14="http://schemas.microsoft.com/office/drawing/2010/main" val="0"/>
@@ -6813,7 +6867,7 @@
                     <pic:cNvPicPr/>
                   </pic:nvPicPr>
                   <pic:blipFill>
-                    <a:blip r:embed="rId19">
+                    <a:blip r:embed="rId20">
                       <a:extLst>
                         <a:ext uri="{28A0092B-C50C-407E-A947-70E740481C1C}">
                           <a14:useLocalDpi xmlns:a14="http://schemas.microsoft.com/office/drawing/2010/main" val="0"/>
@@ -6884,7 +6938,7 @@
                     <pic:cNvPicPr/>
                   </pic:nvPicPr>
                   <pic:blipFill>
-                    <a:blip r:embed="rId17">
+                    <a:blip r:embed="rId18">
                       <a:extLst>
                         <a:ext uri="{28A0092B-C50C-407E-A947-70E740481C1C}">
                           <a14:useLocalDpi xmlns:a14="http://schemas.microsoft.com/office/drawing/2010/main" val="0"/>
@@ -6959,7 +7013,7 @@
                     <pic:cNvPicPr/>
                   </pic:nvPicPr>
                   <pic:blipFill>
-                    <a:blip r:embed="rId18">
+                    <a:blip r:embed="rId19">
                       <a:extLst>
                         <a:ext uri="{28A0092B-C50C-407E-A947-70E740481C1C}">
                           <a14:useLocalDpi xmlns:a14="http://schemas.microsoft.com/office/drawing/2010/main" val="0"/>
@@ -7056,7 +7110,7 @@
                     <pic:cNvPicPr/>
                   </pic:nvPicPr>
                   <pic:blipFill>
-                    <a:blip r:embed="rId19">
+                    <a:blip r:embed="rId20">
                       <a:extLst>
                         <a:ext uri="{28A0092B-C50C-407E-A947-70E740481C1C}">
                           <a14:useLocalDpi xmlns:a14="http://schemas.microsoft.com/office/drawing/2010/main" val="0"/>
@@ -39932,8 +39986,6 @@
         </w:rPr>
         <w:t>X1</w:t>
       </w:r>
-      <w:bookmarkStart w:id="0" w:name="_GoBack"/>
-      <w:bookmarkEnd w:id="0"/>
     </w:p>
     <w:p>
       <w:pPr>
@@ -49620,6 +49672,7 @@
     <w:rsidRoot w:val="00396F04"/>
     <w:rsid w:val="00396F04"/>
     <w:rsid w:val="003C77F3"/>
+    <w:rsid w:val="00725FBD"/>
     <w:rsid w:val="00B54F10"/>
     <w:rsid w:val="00BC02B1"/>
     <w:rsid w:val="00CF15F7"/>

</xml_diff>

<commit_message>
Removed maxtrix math, replaced with loops
</commit_message>
<xml_diff>
--- a/oldAss/S5048240_neural.docx
+++ b/oldAss/S5048240_neural.docx
@@ -10,7 +10,6 @@
           <w:docPartUnique/>
         </w:docPartObj>
       </w:sdtPr>
-      <w:sdtEndPr/>
       <w:sdtContent>
         <w:p/>
         <w:tbl>
@@ -45,7 +44,6 @@
                 <w:dataBinding w:prefixMappings="xmlns:ns0='http://schemas.openxmlformats.org/officeDocument/2006/extended-properties'" w:xpath="/ns0:Properties[1]/ns0:Company[1]" w:storeItemID="{6668398D-A668-4E3E-A5EB-62B293D839F1}"/>
                 <w:text/>
               </w:sdtPr>
-              <w:sdtEndPr/>
               <w:sdtContent>
                 <w:tc>
                   <w:tcPr>
@@ -99,7 +97,6 @@
                   <w:dataBinding w:prefixMappings="xmlns:ns0='http://schemas.openxmlformats.org/package/2006/metadata/core-properties' xmlns:ns1='http://purl.org/dc/elements/1.1/'" w:xpath="/ns0:coreProperties[1]/ns1:title[1]" w:storeItemID="{6C3C8BC8-F283-45AE-878A-BAB7291924A1}"/>
                   <w:text/>
                 </w:sdtPr>
-                <w:sdtEndPr/>
                 <w:sdtContent>
                   <w:p>
                     <w:pPr>
@@ -142,7 +139,6 @@
                 <w:dataBinding w:prefixMappings="xmlns:ns0='http://schemas.openxmlformats.org/package/2006/metadata/core-properties' xmlns:ns1='http://purl.org/dc/elements/1.1/'" w:xpath="/ns0:coreProperties[1]/ns1:subject[1]" w:storeItemID="{6C3C8BC8-F283-45AE-878A-BAB7291924A1}"/>
                 <w:text/>
               </w:sdtPr>
-              <w:sdtEndPr/>
               <w:sdtContent>
                 <w:tc>
                   <w:tcPr>
@@ -211,7 +207,6 @@
                   <w:dataBinding w:prefixMappings="xmlns:ns0='http://schemas.openxmlformats.org/package/2006/metadata/core-properties' xmlns:ns1='http://purl.org/dc/elements/1.1/'" w:xpath="/ns0:coreProperties[1]/ns1:creator[1]" w:storeItemID="{6C3C8BC8-F283-45AE-878A-BAB7291924A1}"/>
                   <w:text/>
                 </w:sdtPr>
-                <w:sdtEndPr/>
                 <w:sdtContent>
                   <w:p>
                     <w:pPr>
@@ -254,7 +249,6 @@
                     <w:calendar w:val="gregorian"/>
                   </w:date>
                 </w:sdtPr>
-                <w:sdtEndPr/>
                 <w:sdtContent>
                   <w:p>
                     <w:pPr>
@@ -4622,7 +4616,7 @@
               <w:cnfStyle w:val="000000100000" w:firstRow="0" w:lastRow="0" w:firstColumn="0" w:lastColumn="0" w:oddVBand="0" w:evenVBand="0" w:oddHBand="1" w:evenHBand="0" w:firstRowFirstColumn="0" w:firstRowLastColumn="0" w:lastRowFirstColumn="0" w:lastRowLastColumn="0"/>
             </w:pPr>
             <w:r>
-              <w:t>0.10000712391</w:t>
+              <w:t>0.09999287608226642</w:t>
             </w:r>
           </w:p>
         </w:tc>
@@ -4671,7 +4665,7 @@
               <w:cnfStyle w:val="000000000000" w:firstRow="0" w:lastRow="0" w:firstColumn="0" w:lastColumn="0" w:oddVBand="0" w:evenVBand="0" w:oddHBand="0" w:evenHBand="0" w:firstRowFirstColumn="0" w:firstRowLastColumn="0" w:lastRowFirstColumn="0" w:lastRowLastColumn="0"/>
             </w:pPr>
             <w:r>
-              <w:t>0.20001108323</w:t>
+              <w:t>0.19998921557833008</w:t>
             </w:r>
           </w:p>
         </w:tc>
@@ -4720,7 +4714,7 @@
               <w:cnfStyle w:val="000000100000" w:firstRow="0" w:lastRow="0" w:firstColumn="0" w:lastColumn="0" w:oddVBand="0" w:evenVBand="0" w:oddHBand="1" w:evenHBand="0" w:firstRowFirstColumn="0" w:firstRowLastColumn="0" w:lastRowFirstColumn="0" w:lastRowLastColumn="0"/>
             </w:pPr>
             <w:r>
-              <w:t>0.1000107844</w:t>
+              <w:t>0.0999889167630617</w:t>
             </w:r>
           </w:p>
         </w:tc>
@@ -4769,7 +4763,7 @@
               <w:cnfStyle w:val="000000000000" w:firstRow="0" w:lastRow="0" w:firstColumn="0" w:lastColumn="0" w:oddVBand="0" w:evenVBand="0" w:oddHBand="0" w:evenHBand="0" w:firstRowFirstColumn="0" w:firstRowLastColumn="0" w:lastRowFirstColumn="0" w:lastRowLastColumn="0"/>
             </w:pPr>
             <w:r>
-              <w:t>0.10000143101</w:t>
+              <w:t>0.0999985689813837</w:t>
             </w:r>
           </w:p>
         </w:tc>
@@ -4821,7 +4815,7 @@
               <w:cnfStyle w:val="000000100000" w:firstRow="0" w:lastRow="0" w:firstColumn="0" w:lastColumn="0" w:oddVBand="0" w:evenVBand="0" w:oddHBand="1" w:evenHBand="0" w:firstRowFirstColumn="0" w:firstRowLastColumn="0" w:lastRowFirstColumn="0" w:lastRowLastColumn="0"/>
             </w:pPr>
             <w:r>
-              <w:t>0.0993088619</w:t>
+              <w:t>0.09930886197388886</w:t>
             </w:r>
           </w:p>
         </w:tc>
@@ -4867,7 +4861,7 @@
               <w:cnfStyle w:val="000000000000" w:firstRow="0" w:lastRow="0" w:firstColumn="0" w:lastColumn="0" w:oddVBand="0" w:evenVBand="0" w:oddHBand="0" w:evenHBand="0" w:firstRowFirstColumn="0" w:firstRowLastColumn="0" w:lastRowFirstColumn="0" w:lastRowLastColumn="0"/>
             </w:pPr>
             <w:r>
-              <w:t>0.99171378854</w:t>
+              <w:t>0.09917137885954593</w:t>
             </w:r>
           </w:p>
         </w:tc>
@@ -4904,15 +4898,6 @@
               <w:t>0.0993057521</w:t>
             </w:r>
           </w:p>
-          <w:p>
-            <w:pPr>
-              <w:jc w:val="center"/>
-              <w:cnfStyle w:val="000000100000" w:firstRow="0" w:lastRow="0" w:firstColumn="0" w:lastColumn="0" w:oddVBand="0" w:evenVBand="0" w:oddHBand="1" w:evenHBand="0" w:firstRowFirstColumn="0" w:firstRowLastColumn="0" w:lastRowFirstColumn="0" w:lastRowLastColumn="0"/>
-            </w:pPr>
-            <w:r>
-              <w:t>+</w:t>
-            </w:r>
-          </w:p>
         </w:tc>
         <w:tc>
           <w:tcPr>
@@ -4925,7 +4910,7 @@
               <w:cnfStyle w:val="000000100000" w:firstRow="0" w:lastRow="0" w:firstColumn="0" w:lastColumn="0" w:oddVBand="0" w:evenVBand="0" w:oddHBand="1" w:evenHBand="0" w:firstRowFirstColumn="0" w:firstRowLastColumn="0" w:lastRowFirstColumn="0" w:lastRowLastColumn="0"/>
             </w:pPr>
             <w:r>
-              <w:t>0.09930570519</w:t>
+              <w:t>0.09930570520953383</w:t>
             </w:r>
           </w:p>
         </w:tc>
@@ -4971,7 +4956,7 @@
               <w:cnfStyle w:val="000000000000" w:firstRow="0" w:lastRow="0" w:firstColumn="0" w:lastColumn="0" w:oddVBand="0" w:evenVBand="0" w:oddHBand="0" w:evenHBand="0" w:firstRowFirstColumn="0" w:firstRowLastColumn="0" w:lastRowFirstColumn="0" w:lastRowLastColumn="0"/>
             </w:pPr>
             <w:r>
-              <w:t>0.199167413985</w:t>
+              <w:t>0.19916741399056967</w:t>
             </w:r>
           </w:p>
         </w:tc>
@@ -5020,7 +5005,7 @@
               <w:cnfStyle w:val="000000100000" w:firstRow="0" w:lastRow="0" w:firstColumn="0" w:lastColumn="0" w:oddVBand="0" w:evenVBand="0" w:oddHBand="1" w:evenHBand="0" w:firstRowFirstColumn="0" w:firstRowLastColumn="0" w:lastRowFirstColumn="0" w:lastRowLastColumn="0"/>
             </w:pPr>
             <w:r>
-              <w:t>0.1000712391782</w:t>
+              <w:t>0.09992876082266425</w:t>
             </w:r>
           </w:p>
         </w:tc>
@@ -5066,7 +5051,7 @@
               <w:cnfStyle w:val="000000000000" w:firstRow="0" w:lastRow="0" w:firstColumn="0" w:lastColumn="0" w:oddVBand="0" w:evenVBand="0" w:oddHBand="0" w:evenHBand="0" w:firstRowFirstColumn="0" w:firstRowLastColumn="0" w:lastRowFirstColumn="0" w:lastRowLastColumn="0"/>
             </w:pPr>
             <w:r>
-              <w:t>0.1001108323704</w:t>
+              <w:t>0.09988916763061688</w:t>
             </w:r>
           </w:p>
         </w:tc>
@@ -5116,7 +5101,7 @@
               <w:cnfStyle w:val="000000100000" w:firstRow="0" w:lastRow="0" w:firstColumn="0" w:lastColumn="0" w:oddVBand="0" w:evenVBand="0" w:oddHBand="1" w:evenHBand="0" w:firstRowFirstColumn="0" w:firstRowLastColumn="0" w:lastRowFirstColumn="0" w:lastRowLastColumn="0"/>
             </w:pPr>
             <w:r>
-              <w:t>0.09872792704</w:t>
+              <w:t>0.09872792707492782</w:t>
             </w:r>
           </w:p>
         </w:tc>
@@ -5162,7 +5147,7 @@
               <w:cnfStyle w:val="000000000000" w:firstRow="0" w:lastRow="0" w:firstColumn="0" w:lastColumn="0" w:oddVBand="0" w:evenVBand="0" w:oddHBand="0" w:evenHBand="0" w:firstRowFirstColumn="0" w:firstRowLastColumn="0" w:lastRowFirstColumn="0" w:lastRowLastColumn="0"/>
             </w:pPr>
             <w:r>
-              <w:t>0.09841131755</w:t>
+              <w:t>0.09841131755925499</w:t>
             </w:r>
           </w:p>
         </w:tc>
@@ -5503,8 +5488,6 @@
           </wp:inline>
         </w:drawing>
       </w:r>
-      <w:bookmarkStart w:id="0" w:name="_GoBack"/>
-      <w:bookmarkEnd w:id="0"/>
       <w:r>
         <w:br w:type="page"/>
       </w:r>
@@ -48542,7 +48525,99 @@
         </w:rPr>
       </w:pPr>
     </w:p>
+    <w:p>
+      <w:r>
+        <w:br w:type="page"/>
+      </w:r>
+    </w:p>
+    <w:p>
+      <w:pPr>
+        <w:pStyle w:val="Heading2"/>
+      </w:pPr>
+      <w:r>
+        <w:lastRenderedPageBreak/>
+        <w:t>Part 2</w:t>
+      </w:r>
+    </w:p>
+    <w:p>
+      <w:r>
+        <w:t xml:space="preserve"> Train the Neural network with setting</w:t>
+      </w:r>
+    </w:p>
+    <w:p>
+      <w:r>
+        <w:t>Epoch = 30</w:t>
+      </w:r>
+    </w:p>
+    <w:p>
+      <w:r>
+        <w:t>Minibatch = 20</w:t>
+      </w:r>
+      <w:bookmarkStart w:id="0" w:name="_GoBack"/>
+      <w:bookmarkEnd w:id="0"/>
+    </w:p>
+    <w:p>
+      <w:r>
+        <w:t>N=3.0</w:t>
+      </w:r>
+    </w:p>
+    <w:p>
+      <w:r>
+        <w:t>Plot accuracy vs epoch</w:t>
+      </w:r>
+    </w:p>
     <w:p/>
+    <w:p>
+      <w:r>
+        <w:t xml:space="preserve">Train n = </w:t>
+      </w:r>
+      <w:proofErr w:type="gramStart"/>
+      <w:r>
+        <w:t>0..</w:t>
+      </w:r>
+      <w:proofErr w:type="gramEnd"/>
+      <w:r>
+        <w:t>001, 0.1, 1.0, 10, 100</w:t>
+      </w:r>
+    </w:p>
+    <w:p>
+      <w:r>
+        <w:t>Train m = 1, 5, 10, 20, 100</w:t>
+      </w:r>
+    </w:p>
+    <w:p>
+      <w:r>
+        <w:t>Try different parameters and determine the best</w:t>
+      </w:r>
+    </w:p>
+    <w:p/>
+    <w:p>
+      <w:r>
+        <w:t>Run part 1 implementation for 3 iterations</w:t>
+      </w:r>
+    </w:p>
+    <w:p/>
+    <w:p>
+      <w:pPr>
+        <w:pStyle w:val="Heading2"/>
+      </w:pPr>
+      <w:r>
+        <w:t xml:space="preserve">Part 3 </w:t>
+      </w:r>
+    </w:p>
+    <w:p>
+      <w:r>
+        <w:t xml:space="preserve">Substitute in the </w:t>
+      </w:r>
+      <w:proofErr w:type="gramStart"/>
+      <w:r>
+        <w:t>cross entropy</w:t>
+      </w:r>
+      <w:proofErr w:type="gramEnd"/>
+      <w:r>
+        <w:t xml:space="preserve"> function and run the same results as tested above</w:t>
+      </w:r>
+    </w:p>
     <w:sectPr>
       <w:pgSz w:w="11906" w:h="16838"/>
       <w:pgMar w:top="1440" w:right="1440" w:bottom="1440" w:left="1440" w:header="708" w:footer="708" w:gutter="0"/>
@@ -49670,6 +49745,7 @@
   </w:compat>
   <w:rsids>
     <w:rsidRoot w:val="00396F04"/>
+    <w:rsid w:val="000304E9"/>
     <w:rsid w:val="00396F04"/>
     <w:rsid w:val="003C77F3"/>
     <w:rsid w:val="00725FBD"/>
@@ -49677,6 +49753,7 @@
     <w:rsid w:val="00BC02B1"/>
     <w:rsid w:val="00CF15F7"/>
     <w:rsid w:val="00E43101"/>
+    <w:rsid w:val="00FC1DAB"/>
   </w:rsids>
   <m:mathPr>
     <m:mathFont m:val="Cambria Math"/>

</xml_diff>